<commit_message>
finish sprawozdanei 6 and fix one typo in scenariusz 5
</commit_message>
<xml_diff>
--- a/Scenariusz 5/Sprawozdanie_5.docx
+++ b/Scenariusz 5/Sprawozdanie_5.docx
@@ -84,21 +84,7 @@
         <w:rPr>
           <w:rFonts w:cstheme="minorHAnsi"/>
         </w:rPr>
-        <w:t xml:space="preserve">Celem ćwiczenia jest poznanie budowy i działania sieci </w:t>
-      </w:r>
-      <w:proofErr w:type="spellStart"/>
-      <w:r>
-        <w:rPr>
-          <w:rFonts w:cstheme="minorHAnsi"/>
-        </w:rPr>
-        <w:t>Kohonena</w:t>
-      </w:r>
-      <w:proofErr w:type="spellEnd"/>
-      <w:r>
-        <w:rPr>
-          <w:rFonts w:cstheme="minorHAnsi"/>
-        </w:rPr>
-        <w:t xml:space="preserve"> przy wykorzystaniu reguły</w:t>
+        <w:t>Celem ćwiczenia jest poznanie budowy i działania sieci Kohonena przy wykorzystaniu reguły</w:t>
       </w:r>
     </w:p>
     <w:p>
@@ -132,141 +118,29 @@
         <w:rPr>
           <w:rFonts w:cstheme="minorHAnsi"/>
         </w:rPr>
-        <w:t xml:space="preserve">Sieci </w:t>
-      </w:r>
-      <w:proofErr w:type="spellStart"/>
-      <w:r>
-        <w:rPr>
-          <w:rFonts w:cstheme="minorHAnsi"/>
-        </w:rPr>
-        <w:t>Kohonena</w:t>
-      </w:r>
-      <w:proofErr w:type="spellEnd"/>
-      <w:r>
-        <w:rPr>
-          <w:rFonts w:cstheme="minorHAnsi"/>
-        </w:rPr>
-        <w:t xml:space="preserve"> są szczególnym przypadkiem algorytmu realizującego uczenie się bez nadzoru. Ich głównym zadaniem jest organizacja wielowymiarowej informacji (np. obiektów opisanych 50 parametrami w taki sposób, żeby można ją było prezentować i analizować w przestrzeni o znacznie mniejszej liczbie wymiarów, czyli mapie (np. na dwuwymiarowym ekranie). Warunek: rzuty "podobnych" danych wejściowych powinny być bliskie również na mapie. Sieci </w:t>
-      </w:r>
-      <w:proofErr w:type="spellStart"/>
-      <w:r>
-        <w:rPr>
-          <w:rFonts w:cstheme="minorHAnsi"/>
-        </w:rPr>
-        <w:t>Kohonena</w:t>
-      </w:r>
-      <w:proofErr w:type="spellEnd"/>
-      <w:r>
-        <w:rPr>
-          <w:rFonts w:cstheme="minorHAnsi"/>
-        </w:rPr>
-        <w:t xml:space="preserve"> znane są też pod nazwami </w:t>
-      </w:r>
-      <w:proofErr w:type="spellStart"/>
-      <w:r>
-        <w:rPr>
-          <w:rFonts w:cstheme="minorHAnsi"/>
-        </w:rPr>
-        <w:t>Self-Organizing</w:t>
-      </w:r>
-      <w:proofErr w:type="spellEnd"/>
-      <w:r>
-        <w:rPr>
-          <w:rFonts w:cstheme="minorHAnsi"/>
-        </w:rPr>
-        <w:t xml:space="preserve"> </w:t>
-      </w:r>
-      <w:proofErr w:type="spellStart"/>
-      <w:r>
-        <w:rPr>
-          <w:rFonts w:cstheme="minorHAnsi"/>
-        </w:rPr>
-        <w:t>Maps</w:t>
-      </w:r>
-      <w:proofErr w:type="spellEnd"/>
-      <w:r>
-        <w:rPr>
-          <w:rFonts w:cstheme="minorHAnsi"/>
-        </w:rPr>
-        <w:t xml:space="preserve">, </w:t>
-      </w:r>
-      <w:proofErr w:type="spellStart"/>
-      <w:r>
-        <w:rPr>
-          <w:rFonts w:cstheme="minorHAnsi"/>
-        </w:rPr>
-        <w:t>Competitive</w:t>
-      </w:r>
-      <w:proofErr w:type="spellEnd"/>
-      <w:r>
-        <w:rPr>
-          <w:rFonts w:cstheme="minorHAnsi"/>
-        </w:rPr>
-        <w:t xml:space="preserve"> </w:t>
-      </w:r>
-      <w:proofErr w:type="spellStart"/>
-      <w:r>
-        <w:rPr>
-          <w:rFonts w:cstheme="minorHAnsi"/>
-        </w:rPr>
-        <w:t>Filters</w:t>
-      </w:r>
-      <w:proofErr w:type="spellEnd"/>
-      <w:r>
-        <w:rPr>
-          <w:rFonts w:cstheme="minorHAnsi"/>
-        </w:rPr>
-        <w:t>.</w:t>
-      </w:r>
-    </w:p>
-    <w:p>
-      <w:pPr>
-        <w:spacing w:after="0" w:line="240" w:lineRule="auto"/>
-        <w:rPr>
-          <w:rFonts w:cstheme="minorHAnsi"/>
-        </w:rPr>
-      </w:pPr>
-    </w:p>
-    <w:p>
-      <w:pPr>
-        <w:spacing w:after="0" w:line="240" w:lineRule="auto"/>
-        <w:rPr>
-          <w:rFonts w:cstheme="minorHAnsi"/>
-        </w:rPr>
-      </w:pPr>
-      <w:r>
-        <w:rPr>
-          <w:rFonts w:cstheme="minorHAnsi"/>
-        </w:rPr>
-        <w:t xml:space="preserve">Topologia sieci </w:t>
-      </w:r>
-      <w:proofErr w:type="spellStart"/>
-      <w:r>
-        <w:rPr>
-          <w:rFonts w:cstheme="minorHAnsi"/>
-        </w:rPr>
-        <w:t>Kohonena</w:t>
-      </w:r>
-      <w:proofErr w:type="spellEnd"/>
-      <w:r>
-        <w:rPr>
-          <w:rFonts w:cstheme="minorHAnsi"/>
-        </w:rPr>
-        <w:t xml:space="preserve"> odpowiada topologii docelowej przestrzeni. Jeśli np. chcemy prezentować wynik na ekranie, rozsądnym modelem jest prostokątna siatka </w:t>
-      </w:r>
-      <w:proofErr w:type="spellStart"/>
-      <w:r>
-        <w:rPr>
-          <w:rFonts w:cstheme="minorHAnsi"/>
-        </w:rPr>
-        <w:t>wezłów</w:t>
-      </w:r>
-      <w:proofErr w:type="spellEnd"/>
-      <w:r>
-        <w:rPr>
-          <w:rFonts w:cstheme="minorHAnsi"/>
-        </w:rPr>
-        <w:t xml:space="preserve"> (im więcej, tym wyższą rozdzielczość będzie miała mapa):</w:t>
+        <w:t>Sieci Kohonena są szczególnym przypadkiem algorytmu realizującego uczenie się bez nadzoru. Ich głównym zadaniem jest organizacja wielowymiarowej informacji (np. obiektów opisanych 50 parametrami w taki sposób, żeby można ją było prezentować i analizować w przestrzeni o znacznie mniejszej liczbie wymiarów, czyli mapie (np. na dwuwymiarowym ekranie). Warunek: rzuty "podobnych" danych wejściowych powinny być bliskie również na mapie. Sieci Kohonena znane są też pod nazwami Self-Organizing Maps, Competitive Filters.</w:t>
+      </w:r>
+    </w:p>
+    <w:p>
+      <w:pPr>
+        <w:spacing w:after="0" w:line="240" w:lineRule="auto"/>
+        <w:rPr>
+          <w:rFonts w:cstheme="minorHAnsi"/>
+        </w:rPr>
+      </w:pPr>
+    </w:p>
+    <w:p>
+      <w:pPr>
+        <w:spacing w:after="0" w:line="240" w:lineRule="auto"/>
+        <w:rPr>
+          <w:rFonts w:cstheme="minorHAnsi"/>
+        </w:rPr>
+      </w:pPr>
+      <w:r>
+        <w:rPr>
+          <w:rFonts w:cstheme="minorHAnsi"/>
+        </w:rPr>
+        <w:t>Topologia sieci Kohonena odpowiada topologii docelowej przestrzeni. Jeśli np. chcemy prezentować wynik na ekranie, rozsądnym modelem jest prostokątna siatka wezłów (im więcej, tym wyższą rozdzielczość będzie miała mapa):</w:t>
       </w:r>
     </w:p>
     <w:p>
@@ -345,27 +219,13 @@
         <w:rPr>
           <w:rFonts w:cstheme="minorHAnsi"/>
         </w:rPr>
-        <w:t xml:space="preserve">Zasady działania sieci </w:t>
-      </w:r>
-      <w:proofErr w:type="spellStart"/>
-      <w:r>
-        <w:rPr>
-          <w:rFonts w:cstheme="minorHAnsi"/>
-        </w:rPr>
-        <w:t>Ko</w:t>
-      </w:r>
-      <w:r>
-        <w:rPr>
-          <w:rFonts w:cstheme="minorHAnsi"/>
-        </w:rPr>
-        <w:t>honena</w:t>
-      </w:r>
-      <w:proofErr w:type="spellEnd"/>
-      <w:r>
-        <w:rPr>
-          <w:rFonts w:cstheme="minorHAnsi"/>
-        </w:rPr>
-        <w:t>:</w:t>
+        <w:t>Zasady działania sieci Ko</w:t>
+      </w:r>
+      <w:r>
+        <w:rPr>
+          <w:rFonts w:cstheme="minorHAnsi"/>
+        </w:rPr>
+        <w:t>honena:</w:t>
       </w:r>
     </w:p>
     <w:p>
@@ -506,21 +366,7 @@
         <w:rPr>
           <w:rFonts w:cstheme="minorHAnsi"/>
         </w:rPr>
-        <w:t xml:space="preserve">Inicjalizacja wag sieci </w:t>
-      </w:r>
-      <w:proofErr w:type="spellStart"/>
-      <w:r>
-        <w:rPr>
-          <w:rFonts w:cstheme="minorHAnsi"/>
-        </w:rPr>
-        <w:t>Kohonena</w:t>
-      </w:r>
-      <w:proofErr w:type="spellEnd"/>
-      <w:r>
-        <w:rPr>
-          <w:rFonts w:cstheme="minorHAnsi"/>
-        </w:rPr>
-        <w:t xml:space="preserve"> jest losowa. Wektory wejściowe stanowią próbę uczącą, podobnie jak w przypadku zwykłych sieci rozpatrywaną w pętli podczas budowy mapy. Wykorzystanie utworzonej w ten sposób mapy polega na tym, że zbiór obiektów umieszczamy na wejściu sieci i obserwujemy, które węzły sieci się uaktywniają. Obiekty podobne powinny trafiać w podobne miejsca mapy.</w:t>
+        <w:t>Inicjalizacja wag sieci Kohonena jest losowa. Wektory wejściowe stanowią próbę uczącą, podobnie jak w przypadku zwykłych sieci rozpatrywaną w pętli podczas budowy mapy. Wykorzystanie utworzonej w ten sposób mapy polega na tym, że zbiór obiektów umieszczamy na wejściu sieci i obserwujemy, które węzły sieci się uaktywniają. Obiekty podobne powinny trafiać w podobne miejsca mapy.</w:t>
       </w:r>
     </w:p>
     <w:p>
@@ -595,21 +441,7 @@
         <w:rPr>
           <w:rFonts w:cstheme="minorHAnsi"/>
         </w:rPr>
-        <w:t xml:space="preserve">d = </w:t>
-      </w:r>
-      <w:proofErr w:type="spellStart"/>
-      <w:r>
-        <w:rPr>
-          <w:rFonts w:cstheme="minorHAnsi"/>
-        </w:rPr>
-        <w:t>sqrt</w:t>
-      </w:r>
-      <w:proofErr w:type="spellEnd"/>
-      <w:r>
-        <w:rPr>
-          <w:rFonts w:cstheme="minorHAnsi"/>
-        </w:rPr>
-        <w:t>((w</w:t>
+        <w:t>d = sqrt((w</w:t>
       </w:r>
       <w:r>
         <w:rPr>
@@ -726,13 +558,7 @@
         <w:rPr>
           <w:rFonts w:cstheme="minorHAnsi"/>
         </w:rPr>
-        <w:t xml:space="preserve">zmiana wartości poszczególnych wag tego neuronu przyjmując, </w:t>
-      </w:r>
-      <w:r>
-        <w:rPr>
-          <w:rFonts w:cstheme="minorHAnsi"/>
-        </w:rPr>
-        <w:t>że szybkość nauki wynosi n = 0,1</w:t>
+        <w:t>zmiana wartości poszczególnych wag tego neuronu przyjmując, że szybkość nauki wynosi n = 0,1</w:t>
       </w:r>
     </w:p>
     <w:p>
@@ -821,27 +647,13 @@
         <w:rPr>
           <w:rFonts w:cstheme="minorHAnsi"/>
         </w:rPr>
-        <w:t xml:space="preserve">pione algorytmami WTM (ang. Winner </w:t>
-      </w:r>
-      <w:proofErr w:type="spellStart"/>
-      <w:r>
-        <w:rPr>
-          <w:rFonts w:cstheme="minorHAnsi"/>
-        </w:rPr>
-        <w:t>Take</w:t>
-      </w:r>
-      <w:r>
-        <w:rPr>
-          <w:rFonts w:cstheme="minorHAnsi"/>
-        </w:rPr>
-        <w:t>s</w:t>
-      </w:r>
-      <w:proofErr w:type="spellEnd"/>
-      <w:r>
-        <w:rPr>
-          <w:rFonts w:cstheme="minorHAnsi"/>
-        </w:rPr>
-        <w:t xml:space="preserve"> Most), w których oprócz zwycię</w:t>
+        <w:t>pione algorytmami WTM (ang. Winner Take</w:t>
+      </w:r>
+      <w:r>
+        <w:rPr>
+          <w:rFonts w:cstheme="minorHAnsi"/>
+        </w:rPr>
+        <w:t>s Most), w których oprócz zwycię</w:t>
       </w:r>
       <w:r>
         <w:rPr>
@@ -908,11 +720,27 @@
             <w:rStyle w:val="Hipercze"/>
             <w:rFonts w:cstheme="minorHAnsi"/>
           </w:rPr>
-          <w:t>https://github.com/psmuga/PSI/blob/master/Scenariusz%205/main.js</w:t>
+          <w:t>https://github.com/psmuga/PSI</w:t>
+        </w:r>
+        <w:r>
+          <w:rPr>
+            <w:rStyle w:val="Hipercze"/>
+            <w:rFonts w:cstheme="minorHAnsi"/>
+          </w:rPr>
+          <w:t>/blob/master/Scenariusz%205/i</w:t>
         </w:r>
       </w:hyperlink>
       <w:r>
         <w:rPr>
+          <w:rStyle w:val="Hipercze"/>
+          <w:rFonts w:cstheme="minorHAnsi"/>
+        </w:rPr>
+        <w:t>ris.txt</w:t>
+      </w:r>
+      <w:bookmarkStart w:id="0" w:name="_GoBack"/>
+      <w:bookmarkEnd w:id="0"/>
+      <w:r>
+        <w:rPr>
           <w:rFonts w:cstheme="minorHAnsi"/>
         </w:rPr>
         <w:t xml:space="preserve">, w którym każdy wers określa jedną daną uczącą. Jeden rekord składa się z 4 liczb oddzielonych przecinkami określającymi układ kwiatów irysa oraz na końcu nazwa odpowiadająca temu zestawu. Np.: </w:t>
@@ -949,71 +777,7 @@
           <w:rFonts w:cstheme="minorHAnsi"/>
           <w:lang w:val="en-US"/>
         </w:rPr>
-        <w:t xml:space="preserve">  dane </w:t>
-      </w:r>
-      <w:proofErr w:type="spellStart"/>
-      <w:r>
-        <w:rPr>
-          <w:rFonts w:cstheme="minorHAnsi"/>
-          <w:lang w:val="en-US"/>
-        </w:rPr>
-        <w:t>testujące</w:t>
-      </w:r>
-      <w:proofErr w:type="spellEnd"/>
-      <w:r>
-        <w:rPr>
-          <w:rFonts w:cstheme="minorHAnsi"/>
-          <w:lang w:val="en-US"/>
-        </w:rPr>
-        <w:t xml:space="preserve"> </w:t>
-      </w:r>
-      <w:proofErr w:type="spellStart"/>
-      <w:r>
-        <w:rPr>
-          <w:rFonts w:cstheme="minorHAnsi"/>
-          <w:lang w:val="en-US"/>
-        </w:rPr>
-        <w:t>znajdują</w:t>
-      </w:r>
-      <w:proofErr w:type="spellEnd"/>
-      <w:r>
-        <w:rPr>
-          <w:rFonts w:cstheme="minorHAnsi"/>
-          <w:lang w:val="en-US"/>
-        </w:rPr>
-        <w:t xml:space="preserve"> </w:t>
-      </w:r>
-      <w:proofErr w:type="spellStart"/>
-      <w:r>
-        <w:rPr>
-          <w:rFonts w:cstheme="minorHAnsi"/>
-          <w:lang w:val="en-US"/>
-        </w:rPr>
-        <w:t>się</w:t>
-      </w:r>
-      <w:proofErr w:type="spellEnd"/>
-      <w:r>
-        <w:rPr>
-          <w:rFonts w:cstheme="minorHAnsi"/>
-          <w:lang w:val="en-US"/>
-        </w:rPr>
-        <w:t xml:space="preserve"> w </w:t>
-      </w:r>
-      <w:proofErr w:type="spellStart"/>
-      <w:r>
-        <w:rPr>
-          <w:rFonts w:cstheme="minorHAnsi"/>
-          <w:lang w:val="en-US"/>
-        </w:rPr>
-        <w:t>pliku</w:t>
-      </w:r>
-      <w:proofErr w:type="spellEnd"/>
-      <w:r>
-        <w:rPr>
-          <w:rFonts w:cstheme="minorHAnsi"/>
-          <w:lang w:val="en-US"/>
-        </w:rPr>
-        <w:t xml:space="preserve">: </w:t>
+        <w:t xml:space="preserve">  dane testujące znajdują się w pliku: </w:t>
       </w:r>
       <w:hyperlink r:id="rId7" w:history="1">
         <w:r>
@@ -1030,119 +794,7 @@
           <w:rFonts w:cstheme="minorHAnsi"/>
           <w:lang w:val="en-US"/>
         </w:rPr>
-        <w:t xml:space="preserve">, </w:t>
-      </w:r>
-      <w:proofErr w:type="spellStart"/>
-      <w:r>
-        <w:rPr>
-          <w:rFonts w:cstheme="minorHAnsi"/>
-          <w:lang w:val="en-US"/>
-        </w:rPr>
-        <w:t>który</w:t>
-      </w:r>
-      <w:proofErr w:type="spellEnd"/>
-      <w:r>
-        <w:rPr>
-          <w:rFonts w:cstheme="minorHAnsi"/>
-          <w:lang w:val="en-US"/>
-        </w:rPr>
-        <w:t xml:space="preserve"> </w:t>
-      </w:r>
-      <w:proofErr w:type="spellStart"/>
-      <w:r>
-        <w:rPr>
-          <w:rFonts w:cstheme="minorHAnsi"/>
-          <w:lang w:val="en-US"/>
-        </w:rPr>
-        <w:t>posiada</w:t>
-      </w:r>
-      <w:proofErr w:type="spellEnd"/>
-      <w:r>
-        <w:rPr>
-          <w:rFonts w:cstheme="minorHAnsi"/>
-          <w:lang w:val="en-US"/>
-        </w:rPr>
-        <w:t xml:space="preserve"> </w:t>
-      </w:r>
-      <w:proofErr w:type="spellStart"/>
-      <w:r>
-        <w:rPr>
-          <w:rFonts w:cstheme="minorHAnsi"/>
-          <w:lang w:val="en-US"/>
-        </w:rPr>
-        <w:t>podobną</w:t>
-      </w:r>
-      <w:proofErr w:type="spellEnd"/>
-      <w:r>
-        <w:rPr>
-          <w:rFonts w:cstheme="minorHAnsi"/>
-          <w:lang w:val="en-US"/>
-        </w:rPr>
-        <w:t xml:space="preserve"> </w:t>
-      </w:r>
-      <w:proofErr w:type="spellStart"/>
-      <w:r>
-        <w:rPr>
-          <w:rFonts w:cstheme="minorHAnsi"/>
-          <w:lang w:val="en-US"/>
-        </w:rPr>
-        <w:t>strukturę</w:t>
-      </w:r>
-      <w:proofErr w:type="spellEnd"/>
-      <w:r>
-        <w:rPr>
-          <w:rFonts w:cstheme="minorHAnsi"/>
-          <w:lang w:val="en-US"/>
-        </w:rPr>
-        <w:t xml:space="preserve">, </w:t>
-      </w:r>
-      <w:proofErr w:type="spellStart"/>
-      <w:r>
-        <w:rPr>
-          <w:rFonts w:cstheme="minorHAnsi"/>
-          <w:lang w:val="en-US"/>
-        </w:rPr>
-        <w:t>lecz</w:t>
-      </w:r>
-      <w:proofErr w:type="spellEnd"/>
-      <w:r>
-        <w:rPr>
-          <w:rFonts w:cstheme="minorHAnsi"/>
-          <w:lang w:val="en-US"/>
-        </w:rPr>
-        <w:t xml:space="preserve"> bez </w:t>
-      </w:r>
-      <w:proofErr w:type="spellStart"/>
-      <w:r>
-        <w:rPr>
-          <w:rFonts w:cstheme="minorHAnsi"/>
-          <w:lang w:val="en-US"/>
-        </w:rPr>
-        <w:t>nazwy</w:t>
-      </w:r>
-      <w:proofErr w:type="spellEnd"/>
-      <w:r>
-        <w:rPr>
-          <w:rFonts w:cstheme="minorHAnsi"/>
-          <w:lang w:val="en-US"/>
-        </w:rPr>
-        <w:t xml:space="preserve"> </w:t>
-      </w:r>
-      <w:proofErr w:type="spellStart"/>
-      <w:r>
-        <w:rPr>
-          <w:rFonts w:cstheme="minorHAnsi"/>
-          <w:lang w:val="en-US"/>
-        </w:rPr>
-        <w:t>kwiatu</w:t>
-      </w:r>
-      <w:proofErr w:type="spellEnd"/>
-      <w:r>
-        <w:rPr>
-          <w:rFonts w:cstheme="minorHAnsi"/>
-          <w:lang w:val="en-US"/>
-        </w:rPr>
-        <w:t xml:space="preserve">. </w:t>
+        <w:t xml:space="preserve">, który posiada podobną strukturę, lecz bez nazwy kwiatu. </w:t>
       </w:r>
     </w:p>
     <w:p>
@@ -1250,42 +902,19 @@
           <w:rFonts w:cstheme="minorHAnsi"/>
         </w:rPr>
       </w:pPr>
-      <w:proofErr w:type="spellStart"/>
-      <w:r>
-        <w:t>Figure</w:t>
-      </w:r>
-      <w:proofErr w:type="spellEnd"/>
-      <w:r>
-        <w:t xml:space="preserve"> </w:t>
-      </w:r>
-      <w:r>
-        <w:fldChar w:fldCharType="begin"/>
-      </w:r>
-      <w:r>
-        <w:instrText xml:space="preserve"> SEQ Figure \* ARABIC </w:instrText>
-      </w:r>
-      <w:r>
-        <w:fldChar w:fldCharType="separate"/>
-      </w:r>
-      <w:r>
-        <w:rPr>
-          <w:noProof/>
-        </w:rPr>
-        <w:t>1</w:t>
-      </w:r>
-      <w:r>
-        <w:fldChar w:fldCharType="end"/>
-      </w:r>
-      <w:r>
-        <w:t xml:space="preserve"> Wykres </w:t>
-      </w:r>
-      <w:proofErr w:type="spellStart"/>
-      <w:r>
-        <w:t>prezentujacy</w:t>
-      </w:r>
-      <w:proofErr w:type="spellEnd"/>
-      <w:r>
-        <w:t xml:space="preserve"> odległość od sąsiada dla współczynnika uczenia 0.1 i dokładności 0.01</w:t>
+      <w:r>
+        <w:t xml:space="preserve">Figure </w:t>
+      </w:r>
+      <w:fldSimple w:instr=" SEQ Figure \* ARABIC ">
+        <w:r>
+          <w:rPr>
+            <w:noProof/>
+          </w:rPr>
+          <w:t>1</w:t>
+        </w:r>
+      </w:fldSimple>
+      <w:r>
+        <w:t xml:space="preserve"> Wykres prezentujacy odległość od sąsiada dla współczynnika uczenia 0.1 i dokładności 0.01</w:t>
       </w:r>
     </w:p>
     <w:p>
@@ -1326,21 +955,7 @@
         <w:rPr>
           <w:rFonts w:cstheme="minorHAnsi"/>
         </w:rPr>
-        <w:t xml:space="preserve">istotną rolę w sieci </w:t>
-      </w:r>
-      <w:proofErr w:type="spellStart"/>
-      <w:r>
-        <w:rPr>
-          <w:rFonts w:cstheme="minorHAnsi"/>
-        </w:rPr>
-        <w:t>kohonena</w:t>
-      </w:r>
-      <w:proofErr w:type="spellEnd"/>
-      <w:r>
-        <w:rPr>
-          <w:rFonts w:cstheme="minorHAnsi"/>
-        </w:rPr>
-        <w:t xml:space="preserve"> odgrywa „sąsiedztwo”</w:t>
+        <w:t>istotną rolę w sieci kohonena odgrywa „sąsiedztwo”</w:t>
       </w:r>
     </w:p>
     <w:p>
@@ -1356,31 +971,7 @@
         </w:rPr>
       </w:pPr>
       <w:r>
-        <w:t>W sieciach samoorganizujących się stosowany jest algorytm uczenia, nazywany „uczeniem konkurencyjnym” (</w:t>
-      </w:r>
-      <w:proofErr w:type="spellStart"/>
-      <w:r>
-        <w:t>competitive</w:t>
-      </w:r>
-      <w:proofErr w:type="spellEnd"/>
-      <w:r>
-        <w:t xml:space="preserve"> learning). Oznacza to, że po prezentacji wzorca wejściowego (wektora uczącego x) nie wszystkie neurony, jak to występuje w innych typach sieci, modyfikują swoje wagi. Tutaj neurony „konkurują” ze sobą, by zostać neuronem zwycięskim. Zwycięzcą zostaje ten, którego wektor wag jest najbardziej zbliżony (ma najmniejszą odległość) do prezentowanego wzorca </w:t>
-      </w:r>
-      <w:proofErr w:type="spellStart"/>
-      <w:r>
-        <w:t>wej</w:t>
-      </w:r>
-      <w:proofErr w:type="spellEnd"/>
-      <w:r>
-        <w:t xml:space="preserve">- </w:t>
-      </w:r>
-      <w:proofErr w:type="spellStart"/>
-      <w:r>
-        <w:t>ściowego</w:t>
-      </w:r>
-      <w:proofErr w:type="spellEnd"/>
-      <w:r>
-        <w:t>,</w:t>
+        <w:t>W sieciach samoorganizujących się stosowany jest algorytm uczenia, nazywany „uczeniem konkurencyjnym” (competitive learning). Oznacza to, że po prezentacji wzorca wejściowego (wektora uczącego x) nie wszystkie neurony, jak to występuje w innych typach sieci, modyfikują swoje wagi. Tutaj neurony „konkurują” ze sobą, by zostać neuronem zwycięskim. Zwycięzcą zostaje ten, którego wektor wag jest najbardziej zbliżony (ma najmniejszą odległość) do prezentowanego wzorca wej- ściowego,</w:t>
       </w:r>
     </w:p>
     <w:p>
@@ -1396,15 +987,7 @@
         </w:rPr>
       </w:pPr>
       <w:r>
-        <w:t xml:space="preserve">Tylko neuron wygrywający oraz ewentualnie neurony znajdujące się w jego są- </w:t>
-      </w:r>
-      <w:proofErr w:type="spellStart"/>
-      <w:r>
-        <w:t>siedztwie</w:t>
-      </w:r>
-      <w:proofErr w:type="spellEnd"/>
-      <w:r>
-        <w:t xml:space="preserve"> mają możliwość uaktualnienia swoich wag, tak by jeszcze bardziej zbliżyć je do podanego właśnie wektora uczącego. Gdy tylko neuron zwycięski zmienia swoje wagi, mamy do czynienia z najbardziej skrajną formą uczenia konkurencyjnego, zwaną „zwycięzca bierze wszystko”</w:t>
+        <w:t>Tylko neuron wygrywający oraz ewentualnie neurony znajdujące się w jego są- siedztwie mają możliwość uaktualnienia swoich wag, tak by jeszcze bardziej zbliżyć je do podanego właśnie wektora uczącego. Gdy tylko neuron zwycięski zmienia swoje wagi, mamy do czynienia z najbardziej skrajną formą uczenia konkurencyjnego, zwaną „zwycięzca bierze wszystko”</w:t>
       </w:r>
     </w:p>
     <w:p>
@@ -1435,8 +1018,6 @@
           <w:rFonts w:cstheme="minorHAnsi"/>
         </w:rPr>
       </w:pPr>
-      <w:bookmarkStart w:id="0" w:name="_GoBack"/>
-      <w:bookmarkEnd w:id="0"/>
       <w:r>
         <w:rPr>
           <w:rFonts w:cstheme="minorHAnsi"/>
@@ -1561,23 +1142,7 @@
           <w:rFonts w:cstheme="minorHAnsi"/>
           <w:lang w:val="en-US"/>
         </w:rPr>
-        <w:t xml:space="preserve">Listing </w:t>
-      </w:r>
-      <w:proofErr w:type="spellStart"/>
-      <w:r>
-        <w:rPr>
-          <w:rFonts w:cstheme="minorHAnsi"/>
-          <w:lang w:val="en-US"/>
-        </w:rPr>
-        <w:t>kodu</w:t>
-      </w:r>
-      <w:proofErr w:type="spellEnd"/>
-      <w:r>
-        <w:rPr>
-          <w:rFonts w:cstheme="minorHAnsi"/>
-          <w:lang w:val="en-US"/>
-        </w:rPr>
-        <w:t xml:space="preserve">: </w:t>
+        <w:t xml:space="preserve">Listing kodu: </w:t>
       </w:r>
     </w:p>
     <w:p>
@@ -1596,7 +1161,6 @@
           <w:lang w:val="en-US"/>
         </w:rPr>
       </w:pPr>
-      <w:proofErr w:type="spellStart"/>
       <w:r>
         <w:rPr>
           <w:rFonts w:cstheme="minorHAnsi"/>
@@ -1609,127 +1173,7 @@
           <w:rFonts w:cstheme="minorHAnsi"/>
           <w:lang w:val="en-US"/>
         </w:rPr>
-        <w:t>ały</w:t>
-      </w:r>
-      <w:proofErr w:type="spellEnd"/>
-      <w:r>
-        <w:rPr>
-          <w:rFonts w:cstheme="minorHAnsi"/>
-          <w:lang w:val="en-US"/>
-        </w:rPr>
-        <w:t xml:space="preserve"> listing </w:t>
-      </w:r>
-      <w:proofErr w:type="spellStart"/>
-      <w:r>
-        <w:rPr>
-          <w:rFonts w:cstheme="minorHAnsi"/>
-          <w:lang w:val="en-US"/>
-        </w:rPr>
-        <w:t>kodu</w:t>
-      </w:r>
-      <w:proofErr w:type="spellEnd"/>
-      <w:r>
-        <w:rPr>
-          <w:rFonts w:cstheme="minorHAnsi"/>
-          <w:lang w:val="en-US"/>
-        </w:rPr>
-        <w:t xml:space="preserve"> </w:t>
-      </w:r>
-      <w:proofErr w:type="spellStart"/>
-      <w:r>
-        <w:rPr>
-          <w:rFonts w:cstheme="minorHAnsi"/>
-          <w:lang w:val="en-US"/>
-        </w:rPr>
-        <w:t>został</w:t>
-      </w:r>
-      <w:proofErr w:type="spellEnd"/>
-      <w:r>
-        <w:rPr>
-          <w:rFonts w:cstheme="minorHAnsi"/>
-          <w:lang w:val="en-US"/>
-        </w:rPr>
-        <w:t xml:space="preserve"> </w:t>
-      </w:r>
-      <w:proofErr w:type="spellStart"/>
-      <w:r>
-        <w:rPr>
-          <w:rFonts w:cstheme="minorHAnsi"/>
-          <w:lang w:val="en-US"/>
-        </w:rPr>
-        <w:t>umieszony</w:t>
-      </w:r>
-      <w:proofErr w:type="spellEnd"/>
-      <w:r>
-        <w:rPr>
-          <w:rFonts w:cstheme="minorHAnsi"/>
-          <w:lang w:val="en-US"/>
-        </w:rPr>
-        <w:t xml:space="preserve"> w </w:t>
-      </w:r>
-      <w:proofErr w:type="spellStart"/>
-      <w:r>
-        <w:rPr>
-          <w:rFonts w:cstheme="minorHAnsi"/>
-          <w:lang w:val="en-US"/>
-        </w:rPr>
-        <w:t>repozytorium</w:t>
-      </w:r>
-      <w:proofErr w:type="spellEnd"/>
-      <w:r>
-        <w:rPr>
-          <w:rFonts w:cstheme="minorHAnsi"/>
-          <w:lang w:val="en-US"/>
-        </w:rPr>
-        <w:t xml:space="preserve"> </w:t>
-      </w:r>
-      <w:proofErr w:type="spellStart"/>
-      <w:r>
-        <w:rPr>
-          <w:rFonts w:cstheme="minorHAnsi"/>
-          <w:lang w:val="en-US"/>
-        </w:rPr>
-        <w:t>Git</w:t>
-      </w:r>
-      <w:proofErr w:type="spellEnd"/>
-      <w:r>
-        <w:rPr>
-          <w:rFonts w:cstheme="minorHAnsi"/>
-          <w:lang w:val="en-US"/>
-        </w:rPr>
-        <w:t xml:space="preserve"> pod </w:t>
-      </w:r>
-      <w:proofErr w:type="spellStart"/>
-      <w:r>
-        <w:rPr>
-          <w:rFonts w:cstheme="minorHAnsi"/>
-          <w:lang w:val="en-US"/>
-        </w:rPr>
-        <w:t>następującym</w:t>
-      </w:r>
-      <w:proofErr w:type="spellEnd"/>
-      <w:r>
-        <w:rPr>
-          <w:rFonts w:cstheme="minorHAnsi"/>
-          <w:lang w:val="en-US"/>
-        </w:rPr>
-        <w:t xml:space="preserve"> </w:t>
-      </w:r>
-      <w:proofErr w:type="spellStart"/>
-      <w:r>
-        <w:rPr>
-          <w:rFonts w:cstheme="minorHAnsi"/>
-          <w:lang w:val="en-US"/>
-        </w:rPr>
-        <w:t>adresem</w:t>
-      </w:r>
-      <w:proofErr w:type="spellEnd"/>
-      <w:r>
-        <w:rPr>
-          <w:rFonts w:cstheme="minorHAnsi"/>
-          <w:lang w:val="en-US"/>
-        </w:rPr>
-        <w:t xml:space="preserve">: </w:t>
+        <w:t xml:space="preserve">ały listing kodu został umieszony w repozytorium Git pod następującym adresem: </w:t>
       </w:r>
       <w:r>
         <w:rPr>
@@ -3059,6 +2503,7 @@
   <w:style w:type="character" w:default="1" w:styleId="Domylnaczcionkaakapitu">
     <w:name w:val="Default Paragraph Font"/>
     <w:uiPriority w:val="1"/>
+    <w:semiHidden/>
     <w:unhideWhenUsed/>
   </w:style>
   <w:style w:type="table" w:default="1" w:styleId="Standardowy">
@@ -3887,8 +3332,8 @@
           <c:showPercent val="0"/>
           <c:showBubbleSize val="0"/>
         </c:dLbls>
-        <c:axId val="911354192"/>
-        <c:axId val="911354736"/>
+        <c:axId val="-874916352"/>
+        <c:axId val="-874938112"/>
         <c:extLst>
           <c:ext xmlns:c15="http://schemas.microsoft.com/office/drawing/2012/chart" uri="{02D57815-91ED-43cb-92C2-25804820EDAC}">
             <c15:filteredScatterSeries>
@@ -4274,7 +3719,7 @@
         </c:extLst>
       </c:scatterChart>
       <c:valAx>
-        <c:axId val="911354192"/>
+        <c:axId val="-874916352"/>
         <c:scaling>
           <c:orientation val="minMax"/>
         </c:scaling>
@@ -4331,12 +3776,12 @@
             <a:endParaRPr lang="pl-PL"/>
           </a:p>
         </c:txPr>
-        <c:crossAx val="911354736"/>
+        <c:crossAx val="-874938112"/>
         <c:crosses val="autoZero"/>
         <c:crossBetween val="midCat"/>
       </c:valAx>
       <c:valAx>
-        <c:axId val="911354736"/>
+        <c:axId val="-874938112"/>
         <c:scaling>
           <c:orientation val="minMax"/>
         </c:scaling>
@@ -4393,7 +3838,7 @@
             <a:endParaRPr lang="pl-PL"/>
           </a:p>
         </c:txPr>
-        <c:crossAx val="911354192"/>
+        <c:crossAx val="-874916352"/>
         <c:crosses val="autoZero"/>
         <c:crossBetween val="midCat"/>
       </c:valAx>

</xml_diff>